<commit_message>
Initial bias analysis for house maps.
</commit_message>
<xml_diff>
--- a/precincts_2020_cleaned/bias_analysis_2020/Partisan_Bias_Analysis_2020_Proposed_Maps.docx
+++ b/precincts_2020_cleaned/bias_analysis_2020/Partisan_Bias_Analysis_2020_Proposed_Maps.docx
@@ -1,6 +1,6 @@
 
 <file path=word/document.xml><?xml version="1.0" encoding="utf-8"?>
-<w:document xmlns:wpc="http://schemas.microsoft.com/office/word/2010/wordprocessingCanvas" xmlns:cx="http://schemas.microsoft.com/office/drawing/2014/chartex" xmlns:cx1="http://schemas.microsoft.com/office/drawing/2015/9/8/chartex" xmlns:cx2="http://schemas.microsoft.com/office/drawing/2015/10/21/chartex" xmlns:cx3="http://schemas.microsoft.com/office/drawing/2016/5/9/chartex" xmlns:cx4="http://schemas.microsoft.com/office/drawing/2016/5/10/chartex" xmlns:cx5="http://schemas.microsoft.com/office/drawing/2016/5/11/chartex" xmlns:cx6="http://schemas.microsoft.com/office/drawing/2016/5/12/chartex" xmlns:cx7="http://schemas.microsoft.com/office/drawing/2016/5/13/chartex" xmlns:cx8="http://schemas.microsoft.com/office/drawing/2016/5/14/chartex" xmlns:mc="http://schemas.openxmlformats.org/markup-compatibility/2006" xmlns:aink="http://schemas.microsoft.com/office/drawing/2016/ink" xmlns:am3d="http://schemas.microsoft.com/office/drawing/2017/model3d" xmlns:o="urn:schemas-microsoft-com:office:office" xmlns:r="http://schemas.openxmlformats.org/officeDocument/2006/relationships" xmlns:m="http://schemas.openxmlformats.org/officeDocument/2006/math" xmlns:v="urn:schemas-microsoft-com:vml" xmlns:wp14="http://schemas.microsoft.com/office/word/2010/wordprocessingDrawing" xmlns:wp="http://schemas.openxmlformats.org/drawingml/2006/wordprocessingDrawing" xmlns:w10="urn:schemas-microsoft-com:office:word" xmlns:w="http://schemas.openxmlformats.org/wordprocessingml/2006/main" xmlns:w14="http://schemas.microsoft.com/office/word/2010/wordml" xmlns:w15="http://schemas.microsoft.com/office/word/2012/wordml" xmlns:w16cex="http://schemas.microsoft.com/office/word/2018/wordml/cex" xmlns:w16cid="http://schemas.microsoft.com/office/word/2016/wordml/cid" xmlns:w16="http://schemas.microsoft.com/office/word/2018/wordml" xmlns:w16se="http://schemas.microsoft.com/office/word/2015/wordml/symex" xmlns:wpg="http://schemas.microsoft.com/office/word/2010/wordprocessingGroup" xmlns:wpi="http://schemas.microsoft.com/office/word/2010/wordprocessingInk" xmlns:wne="http://schemas.microsoft.com/office/word/2006/wordml" xmlns:wps="http://schemas.microsoft.com/office/word/2010/wordprocessingShape" mc:Ignorable="w14 w15 w16se w16cid w16 w16cex wp14">
+<w:document xmlns:wpc="http://schemas.microsoft.com/office/word/2010/wordprocessingCanvas" xmlns:cx="http://schemas.microsoft.com/office/drawing/2014/chartex" xmlns:cx1="http://schemas.microsoft.com/office/drawing/2015/9/8/chartex" xmlns:cx2="http://schemas.microsoft.com/office/drawing/2015/10/21/chartex" xmlns:cx3="http://schemas.microsoft.com/office/drawing/2016/5/9/chartex" xmlns:cx4="http://schemas.microsoft.com/office/drawing/2016/5/10/chartex" xmlns:cx5="http://schemas.microsoft.com/office/drawing/2016/5/11/chartex" xmlns:cx6="http://schemas.microsoft.com/office/drawing/2016/5/12/chartex" xmlns:cx7="http://schemas.microsoft.com/office/drawing/2016/5/13/chartex" xmlns:cx8="http://schemas.microsoft.com/office/drawing/2016/5/14/chartex" xmlns:mc="http://schemas.openxmlformats.org/markup-compatibility/2006" xmlns:aink="http://schemas.microsoft.com/office/drawing/2016/ink" xmlns:am3d="http://schemas.microsoft.com/office/drawing/2017/model3d" xmlns:o="urn:schemas-microsoft-com:office:office" xmlns:r="http://schemas.openxmlformats.org/officeDocument/2006/relationships" xmlns:m="http://schemas.openxmlformats.org/officeDocument/2006/math" xmlns:v="urn:schemas-microsoft-com:vml" xmlns:wp14="http://schemas.microsoft.com/office/word/2010/wordprocessingDrawing" xmlns:wp="http://schemas.openxmlformats.org/drawingml/2006/wordprocessingDrawing" xmlns:w10="urn:schemas-microsoft-com:office:word" xmlns:w="http://schemas.openxmlformats.org/wordprocessingml/2006/main" xmlns:w14="http://schemas.microsoft.com/office/word/2010/wordml" xmlns:w15="http://schemas.microsoft.com/office/word/2012/wordml" xmlns:w16cex="http://schemas.microsoft.com/office/word/2018/wordml/cex" xmlns:w16cid="http://schemas.microsoft.com/office/word/2016/wordml/cid" xmlns:w16="http://schemas.microsoft.com/office/word/2018/wordml" xmlns:w16sdtdh="http://schemas.microsoft.com/office/word/2020/wordml/sdtdatahash" xmlns:w16se="http://schemas.microsoft.com/office/word/2015/wordml/symex" xmlns:wpg="http://schemas.microsoft.com/office/word/2010/wordprocessingGroup" xmlns:wpi="http://schemas.microsoft.com/office/word/2010/wordprocessingInk" xmlns:wne="http://schemas.microsoft.com/office/word/2006/wordml" xmlns:wps="http://schemas.microsoft.com/office/word/2010/wordprocessingShape" mc:Ignorable="w14 w15 w16se w16cid w16 w16cex w16sdtdh wp14">
   <w:body>
     <w:p>
       <w:pPr>
@@ -1189,6 +1189,18 @@
                 <w:szCs w:val="24"/>
               </w:rPr>
             </w:pPr>
+            <m:oMathPara>
+              <m:oMath>
+                <m:r>
+                  <w:rPr>
+                    <w:rFonts w:ascii="Cambria Math" w:eastAsiaTheme="minorEastAsia" w:hAnsi="Cambria Math" w:cs="Times New Roman"/>
+                    <w:sz w:val="24"/>
+                    <w:szCs w:val="24"/>
+                  </w:rPr>
+                  <m:t>-0.0442</m:t>
+                </m:r>
+              </m:oMath>
+            </m:oMathPara>
           </w:p>
         </w:tc>
         <w:tc>
@@ -1205,6 +1217,18 @@
                 <w:szCs w:val="24"/>
               </w:rPr>
             </w:pPr>
+            <m:oMathPara>
+              <m:oMath>
+                <m:r>
+                  <w:rPr>
+                    <w:rFonts w:ascii="Cambria Math" w:eastAsia="Times New Roman" w:hAnsi="Cambria Math" w:cs="Times New Roman"/>
+                    <w:sz w:val="24"/>
+                    <w:szCs w:val="24"/>
+                  </w:rPr>
+                  <m:t>-0.0445</m:t>
+                </m:r>
+              </m:oMath>
+            </m:oMathPara>
           </w:p>
         </w:tc>
       </w:tr>
@@ -1263,23 +1287,71 @@
                     <w:sz w:val="24"/>
                     <w:szCs w:val="24"/>
                   </w:rPr>
-                  <m:t>0.</m:t>
-                </m:r>
+                  <m:t>0.0237</m:t>
+                </m:r>
+              </m:oMath>
+            </m:oMathPara>
+          </w:p>
+        </w:tc>
+        <w:tc>
+          <w:tcPr>
+            <w:tcW w:w="1419" w:type="dxa"/>
+            <w:vAlign w:val="center"/>
+          </w:tcPr>
+          <w:p>
+            <w:pPr>
+              <w:jc w:val="center"/>
+              <w:rPr>
+                <w:rFonts w:ascii="Times New Roman" w:eastAsia="Times New Roman" w:hAnsi="Times New Roman" w:cs="Times New Roman"/>
+                <w:sz w:val="24"/>
+                <w:szCs w:val="24"/>
+              </w:rPr>
+            </w:pPr>
+            <m:oMathPara>
+              <m:oMath>
+                <m:r>
+                  <w:rPr>
+                    <w:rFonts w:ascii="Cambria Math" w:eastAsia="Times New Roman" w:hAnsi="Cambria Math" w:cs="Times New Roman"/>
+                    <w:sz w:val="24"/>
+                    <w:szCs w:val="24"/>
+                  </w:rPr>
+                  <m:t>0.0231</m:t>
+                </m:r>
+              </m:oMath>
+            </m:oMathPara>
+          </w:p>
+        </w:tc>
+        <w:tc>
+          <w:tcPr>
+            <w:tcW w:w="1350" w:type="dxa"/>
+            <w:vAlign w:val="center"/>
+          </w:tcPr>
+          <w:p>
+            <w:pPr>
+              <w:jc w:val="center"/>
+              <w:rPr>
+                <w:rFonts w:ascii="Times New Roman" w:eastAsiaTheme="minorEastAsia" w:hAnsi="Times New Roman" w:cs="Times New Roman"/>
+                <w:sz w:val="24"/>
+                <w:szCs w:val="24"/>
+              </w:rPr>
+            </w:pPr>
+            <m:oMathPara>
+              <m:oMath>
                 <m:r>
                   <w:rPr>
                     <w:rFonts w:ascii="Cambria Math" w:eastAsiaTheme="minorEastAsia" w:hAnsi="Cambria Math" w:cs="Times New Roman"/>
                     <w:sz w:val="24"/>
                     <w:szCs w:val="24"/>
                   </w:rPr>
-                  <m:t>0237</m:t>
-                </m:r>
-              </m:oMath>
-            </m:oMathPara>
-          </w:p>
-        </w:tc>
-        <w:tc>
-          <w:tcPr>
-            <w:tcW w:w="1419" w:type="dxa"/>
+                  <m:t>0.0286</m:t>
+                </m:r>
+              </m:oMath>
+            </m:oMathPara>
+          </w:p>
+        </w:tc>
+        <w:tc>
+          <w:tcPr>
+            <w:tcW w:w="1461" w:type="dxa"/>
             <w:vAlign w:val="center"/>
           </w:tcPr>
           <w:p>
@@ -1299,7 +1371,7 @@
                     <w:sz w:val="24"/>
                     <w:szCs w:val="24"/>
                   </w:rPr>
-                  <m:t>0.0231</m:t>
+                  <m:t>0.0301</m:t>
                 </m:r>
               </m:oMath>
             </m:oMathPara>
@@ -1327,15 +1399,15 @@
                     <w:sz w:val="24"/>
                     <w:szCs w:val="24"/>
                   </w:rPr>
-                  <m:t>0.0286</m:t>
-                </m:r>
-              </m:oMath>
-            </m:oMathPara>
-          </w:p>
-        </w:tc>
-        <w:tc>
-          <w:tcPr>
-            <w:tcW w:w="1461" w:type="dxa"/>
+                  <m:t>0.0394</m:t>
+                </m:r>
+              </m:oMath>
+            </m:oMathPara>
+          </w:p>
+        </w:tc>
+        <w:tc>
+          <w:tcPr>
+            <w:tcW w:w="1399" w:type="dxa"/>
             <w:vAlign w:val="center"/>
           </w:tcPr>
           <w:p>
@@ -1355,42 +1427,10 @@
                     <w:sz w:val="24"/>
                     <w:szCs w:val="24"/>
                   </w:rPr>
-                  <m:t>0.0301</m:t>
-                </m:r>
-              </m:oMath>
-            </m:oMathPara>
-          </w:p>
-        </w:tc>
-        <w:tc>
-          <w:tcPr>
-            <w:tcW w:w="1350" w:type="dxa"/>
-            <w:vAlign w:val="center"/>
-          </w:tcPr>
-          <w:p>
-            <w:pPr>
-              <w:jc w:val="center"/>
-              <w:rPr>
-                <w:rFonts w:ascii="Times New Roman" w:eastAsiaTheme="minorEastAsia" w:hAnsi="Times New Roman" w:cs="Times New Roman"/>
-                <w:sz w:val="24"/>
-                <w:szCs w:val="24"/>
-              </w:rPr>
-            </w:pPr>
-          </w:p>
-        </w:tc>
-        <w:tc>
-          <w:tcPr>
-            <w:tcW w:w="1399" w:type="dxa"/>
-            <w:vAlign w:val="center"/>
-          </w:tcPr>
-          <w:p>
-            <w:pPr>
-              <w:jc w:val="center"/>
-              <w:rPr>
-                <w:rFonts w:ascii="Times New Roman" w:eastAsia="Times New Roman" w:hAnsi="Times New Roman" w:cs="Times New Roman"/>
-                <w:sz w:val="24"/>
-                <w:szCs w:val="24"/>
-              </w:rPr>
-            </w:pPr>
+                  <m:t>0.0408</m:t>
+                </m:r>
+              </m:oMath>
+            </m:oMathPara>
           </w:p>
         </w:tc>
       </w:tr>
@@ -1449,23 +1489,43 @@
                     <w:sz w:val="24"/>
                     <w:szCs w:val="24"/>
                   </w:rPr>
-                  <m:t>0.</m:t>
-                </m:r>
+                  <m:t>0.2481</m:t>
+                </m:r>
+              </m:oMath>
+            </m:oMathPara>
+          </w:p>
+        </w:tc>
+        <w:tc>
+          <w:tcPr>
+            <w:tcW w:w="1419" w:type="dxa"/>
+            <w:vAlign w:val="center"/>
+          </w:tcPr>
+          <w:p>
+            <w:pPr>
+              <w:jc w:val="center"/>
+              <w:rPr>
+                <w:rFonts w:ascii="Times New Roman" w:eastAsia="Times New Roman" w:hAnsi="Times New Roman" w:cs="Times New Roman"/>
+                <w:sz w:val="24"/>
+                <w:szCs w:val="24"/>
+              </w:rPr>
+            </w:pPr>
+            <m:oMathPara>
+              <m:oMath>
                 <m:r>
                   <w:rPr>
                     <w:rFonts w:ascii="Cambria Math" w:eastAsia="Times New Roman" w:hAnsi="Cambria Math" w:cs="Times New Roman"/>
                     <w:sz w:val="24"/>
                     <w:szCs w:val="24"/>
                   </w:rPr>
-                  <m:t>2481</m:t>
-                </m:r>
-              </m:oMath>
-            </m:oMathPara>
-          </w:p>
-        </w:tc>
-        <w:tc>
-          <w:tcPr>
-            <w:tcW w:w="1419" w:type="dxa"/>
+                  <m:t>0.2624</m:t>
+                </m:r>
+              </m:oMath>
+            </m:oMathPara>
+          </w:p>
+        </w:tc>
+        <w:tc>
+          <w:tcPr>
+            <w:tcW w:w="1350" w:type="dxa"/>
             <w:vAlign w:val="center"/>
           </w:tcPr>
           <w:p>
@@ -1485,7 +1545,35 @@
                     <w:sz w:val="24"/>
                     <w:szCs w:val="24"/>
                   </w:rPr>
-                  <m:t>0.2624</m:t>
+                  <m:t>0.0538</m:t>
+                </m:r>
+              </m:oMath>
+            </m:oMathPara>
+          </w:p>
+        </w:tc>
+        <w:tc>
+          <w:tcPr>
+            <w:tcW w:w="1461" w:type="dxa"/>
+            <w:vAlign w:val="center"/>
+          </w:tcPr>
+          <w:p>
+            <w:pPr>
+              <w:jc w:val="center"/>
+              <w:rPr>
+                <w:rFonts w:ascii="Times New Roman" w:eastAsia="Times New Roman" w:hAnsi="Times New Roman" w:cs="Times New Roman"/>
+                <w:sz w:val="24"/>
+                <w:szCs w:val="24"/>
+              </w:rPr>
+            </w:pPr>
+            <m:oMathPara>
+              <m:oMath>
+                <m:r>
+                  <w:rPr>
+                    <w:rFonts w:ascii="Cambria Math" w:eastAsia="Times New Roman" w:hAnsi="Cambria Math" w:cs="Times New Roman"/>
+                    <w:sz w:val="24"/>
+                    <w:szCs w:val="24"/>
+                  </w:rPr>
+                  <m:t>0.0685</m:t>
                 </m:r>
               </m:oMath>
             </m:oMathPara>
@@ -1513,15 +1601,15 @@
                     <w:sz w:val="24"/>
                     <w:szCs w:val="24"/>
                   </w:rPr>
-                  <m:t>0.0538</m:t>
-                </m:r>
-              </m:oMath>
-            </m:oMathPara>
-          </w:p>
-        </w:tc>
-        <w:tc>
-          <w:tcPr>
-            <w:tcW w:w="1461" w:type="dxa"/>
+                  <m:t>0.0752</m:t>
+                </m:r>
+              </m:oMath>
+            </m:oMathPara>
+          </w:p>
+        </w:tc>
+        <w:tc>
+          <w:tcPr>
+            <w:tcW w:w="1399" w:type="dxa"/>
             <w:vAlign w:val="center"/>
           </w:tcPr>
           <w:p>
@@ -1541,42 +1629,10 @@
                     <w:sz w:val="24"/>
                     <w:szCs w:val="24"/>
                   </w:rPr>
-                  <m:t>0.0685</m:t>
-                </m:r>
-              </m:oMath>
-            </m:oMathPara>
-          </w:p>
-        </w:tc>
-        <w:tc>
-          <w:tcPr>
-            <w:tcW w:w="1350" w:type="dxa"/>
-            <w:vAlign w:val="center"/>
-          </w:tcPr>
-          <w:p>
-            <w:pPr>
-              <w:jc w:val="center"/>
-              <w:rPr>
-                <w:rFonts w:ascii="Times New Roman" w:eastAsia="Times New Roman" w:hAnsi="Times New Roman" w:cs="Times New Roman"/>
-                <w:sz w:val="24"/>
-                <w:szCs w:val="24"/>
-              </w:rPr>
-            </w:pPr>
-          </w:p>
-        </w:tc>
-        <w:tc>
-          <w:tcPr>
-            <w:tcW w:w="1399" w:type="dxa"/>
-            <w:vAlign w:val="center"/>
-          </w:tcPr>
-          <w:p>
-            <w:pPr>
-              <w:jc w:val="center"/>
-              <w:rPr>
-                <w:rFonts w:ascii="Times New Roman" w:eastAsia="Times New Roman" w:hAnsi="Times New Roman" w:cs="Times New Roman"/>
-                <w:sz w:val="24"/>
-                <w:szCs w:val="24"/>
-              </w:rPr>
-            </w:pPr>
+                  <m:t>0.0976</m:t>
+                </m:r>
+              </m:oMath>
+            </m:oMathPara>
           </w:p>
         </w:tc>
       </w:tr>
@@ -2234,33 +2290,59 @@
         <w:tc>
           <w:tcPr>
             <w:tcW w:w="1350" w:type="dxa"/>
-            <w:vAlign w:val="center"/>
-          </w:tcPr>
-          <w:p>
-            <w:pPr>
-              <w:jc w:val="center"/>
-              <w:rPr>
-                <w:rFonts w:ascii="Times New Roman" w:eastAsiaTheme="minorEastAsia" w:hAnsi="Times New Roman" w:cs="Times New Roman"/>
-                <w:sz w:val="24"/>
-                <w:szCs w:val="24"/>
-              </w:rPr>
-            </w:pPr>
+            <w:shd w:val="clear" w:color="auto" w:fill="E2EFD9" w:themeFill="accent6" w:themeFillTint="33"/>
+            <w:vAlign w:val="center"/>
+          </w:tcPr>
+          <w:p>
+            <w:pPr>
+              <w:jc w:val="center"/>
+              <w:rPr>
+                <w:rFonts w:ascii="Times New Roman" w:eastAsiaTheme="minorEastAsia" w:hAnsi="Times New Roman" w:cs="Times New Roman"/>
+                <w:sz w:val="24"/>
+                <w:szCs w:val="24"/>
+              </w:rPr>
+            </w:pPr>
+            <m:oMathPara>
+              <m:oMath>
+                <m:r>
+                  <w:rPr>
+                    <w:rFonts w:ascii="Cambria Math" w:eastAsiaTheme="minorEastAsia" w:hAnsi="Cambria Math" w:cs="Times New Roman"/>
+                    <w:sz w:val="24"/>
+                    <w:szCs w:val="24"/>
+                  </w:rPr>
+                  <m:t>-0.0272</m:t>
+                </m:r>
+              </m:oMath>
+            </m:oMathPara>
           </w:p>
         </w:tc>
         <w:tc>
           <w:tcPr>
             <w:tcW w:w="1399" w:type="dxa"/>
-            <w:vAlign w:val="center"/>
-          </w:tcPr>
-          <w:p>
-            <w:pPr>
-              <w:jc w:val="center"/>
-              <w:rPr>
-                <w:rFonts w:ascii="Times New Roman" w:eastAsia="Times New Roman" w:hAnsi="Times New Roman" w:cs="Times New Roman"/>
-                <w:sz w:val="24"/>
-                <w:szCs w:val="24"/>
-              </w:rPr>
-            </w:pPr>
+            <w:shd w:val="clear" w:color="auto" w:fill="E2EFD9" w:themeFill="accent6" w:themeFillTint="33"/>
+            <w:vAlign w:val="center"/>
+          </w:tcPr>
+          <w:p>
+            <w:pPr>
+              <w:jc w:val="center"/>
+              <w:rPr>
+                <w:rFonts w:ascii="Times New Roman" w:eastAsia="Times New Roman" w:hAnsi="Times New Roman" w:cs="Times New Roman"/>
+                <w:sz w:val="24"/>
+                <w:szCs w:val="24"/>
+              </w:rPr>
+            </w:pPr>
+            <m:oMathPara>
+              <m:oMath>
+                <m:r>
+                  <w:rPr>
+                    <w:rFonts w:ascii="Cambria Math" w:eastAsia="Times New Roman" w:hAnsi="Cambria Math" w:cs="Times New Roman"/>
+                    <w:sz w:val="24"/>
+                    <w:szCs w:val="24"/>
+                  </w:rPr>
+                  <m:t>-0.0273</m:t>
+                </m:r>
+              </m:oMath>
+            </m:oMathPara>
           </w:p>
         </w:tc>
       </w:tr>
@@ -2416,33 +2498,59 @@
         <w:tc>
           <w:tcPr>
             <w:tcW w:w="1350" w:type="dxa"/>
-            <w:vAlign w:val="center"/>
-          </w:tcPr>
-          <w:p>
-            <w:pPr>
-              <w:jc w:val="center"/>
-              <w:rPr>
-                <w:rFonts w:ascii="Times New Roman" w:eastAsiaTheme="minorEastAsia" w:hAnsi="Times New Roman" w:cs="Times New Roman"/>
-                <w:sz w:val="24"/>
-                <w:szCs w:val="24"/>
-              </w:rPr>
-            </w:pPr>
+            <w:shd w:val="clear" w:color="auto" w:fill="E2EFD9" w:themeFill="accent6" w:themeFillTint="33"/>
+            <w:vAlign w:val="center"/>
+          </w:tcPr>
+          <w:p>
+            <w:pPr>
+              <w:jc w:val="center"/>
+              <w:rPr>
+                <w:rFonts w:ascii="Times New Roman" w:eastAsiaTheme="minorEastAsia" w:hAnsi="Times New Roman" w:cs="Times New Roman"/>
+                <w:sz w:val="24"/>
+                <w:szCs w:val="24"/>
+              </w:rPr>
+            </w:pPr>
+            <m:oMathPara>
+              <m:oMath>
+                <m:r>
+                  <w:rPr>
+                    <w:rFonts w:ascii="Cambria Math" w:eastAsiaTheme="minorEastAsia" w:hAnsi="Cambria Math" w:cs="Times New Roman"/>
+                    <w:sz w:val="24"/>
+                    <w:szCs w:val="24"/>
+                  </w:rPr>
+                  <m:t>0.0339</m:t>
+                </m:r>
+              </m:oMath>
+            </m:oMathPara>
           </w:p>
         </w:tc>
         <w:tc>
           <w:tcPr>
             <w:tcW w:w="1399" w:type="dxa"/>
-            <w:vAlign w:val="center"/>
-          </w:tcPr>
-          <w:p>
-            <w:pPr>
-              <w:jc w:val="center"/>
-              <w:rPr>
-                <w:rFonts w:ascii="Times New Roman" w:eastAsia="Times New Roman" w:hAnsi="Times New Roman" w:cs="Times New Roman"/>
-                <w:sz w:val="24"/>
-                <w:szCs w:val="24"/>
-              </w:rPr>
-            </w:pPr>
+            <w:shd w:val="clear" w:color="auto" w:fill="E2EFD9" w:themeFill="accent6" w:themeFillTint="33"/>
+            <w:vAlign w:val="center"/>
+          </w:tcPr>
+          <w:p>
+            <w:pPr>
+              <w:jc w:val="center"/>
+              <w:rPr>
+                <w:rFonts w:ascii="Times New Roman" w:eastAsia="Times New Roman" w:hAnsi="Times New Roman" w:cs="Times New Roman"/>
+                <w:sz w:val="24"/>
+                <w:szCs w:val="24"/>
+              </w:rPr>
+            </w:pPr>
+            <m:oMathPara>
+              <m:oMath>
+                <m:r>
+                  <w:rPr>
+                    <w:rFonts w:ascii="Cambria Math" w:eastAsia="Times New Roman" w:hAnsi="Cambria Math" w:cs="Times New Roman"/>
+                    <w:sz w:val="24"/>
+                    <w:szCs w:val="24"/>
+                  </w:rPr>
+                  <m:t>0.0341</m:t>
+                </m:r>
+              </m:oMath>
+            </m:oMathPara>
           </w:p>
         </w:tc>
       </w:tr>
@@ -2598,33 +2706,59 @@
         <w:tc>
           <w:tcPr>
             <w:tcW w:w="1350" w:type="dxa"/>
-            <w:vAlign w:val="center"/>
-          </w:tcPr>
-          <w:p>
-            <w:pPr>
-              <w:jc w:val="center"/>
-              <w:rPr>
-                <w:rFonts w:ascii="Times New Roman" w:eastAsia="Times New Roman" w:hAnsi="Times New Roman" w:cs="Times New Roman"/>
-                <w:sz w:val="24"/>
-                <w:szCs w:val="24"/>
-              </w:rPr>
-            </w:pPr>
+            <w:shd w:val="clear" w:color="auto" w:fill="FFCCCC"/>
+            <w:vAlign w:val="center"/>
+          </w:tcPr>
+          <w:p>
+            <w:pPr>
+              <w:jc w:val="center"/>
+              <w:rPr>
+                <w:rFonts w:ascii="Times New Roman" w:eastAsia="Times New Roman" w:hAnsi="Times New Roman" w:cs="Times New Roman"/>
+                <w:sz w:val="24"/>
+                <w:szCs w:val="24"/>
+              </w:rPr>
+            </w:pPr>
+            <m:oMathPara>
+              <m:oMath>
+                <m:r>
+                  <w:rPr>
+                    <w:rFonts w:ascii="Cambria Math" w:eastAsia="Times New Roman" w:hAnsi="Cambria Math" w:cs="Times New Roman"/>
+                    <w:sz w:val="24"/>
+                    <w:szCs w:val="24"/>
+                  </w:rPr>
+                  <m:t>0.0761</m:t>
+                </m:r>
+              </m:oMath>
+            </m:oMathPara>
           </w:p>
         </w:tc>
         <w:tc>
           <w:tcPr>
             <w:tcW w:w="1399" w:type="dxa"/>
-            <w:vAlign w:val="center"/>
-          </w:tcPr>
-          <w:p>
-            <w:pPr>
-              <w:jc w:val="center"/>
-              <w:rPr>
-                <w:rFonts w:ascii="Times New Roman" w:eastAsia="Times New Roman" w:hAnsi="Times New Roman" w:cs="Times New Roman"/>
-                <w:sz w:val="24"/>
-                <w:szCs w:val="24"/>
-              </w:rPr>
-            </w:pPr>
+            <w:shd w:val="clear" w:color="auto" w:fill="E2EFD9" w:themeFill="accent6" w:themeFillTint="33"/>
+            <w:vAlign w:val="center"/>
+          </w:tcPr>
+          <w:p>
+            <w:pPr>
+              <w:jc w:val="center"/>
+              <w:rPr>
+                <w:rFonts w:ascii="Times New Roman" w:eastAsia="Times New Roman" w:hAnsi="Times New Roman" w:cs="Times New Roman"/>
+                <w:sz w:val="24"/>
+                <w:szCs w:val="24"/>
+              </w:rPr>
+            </w:pPr>
+            <m:oMathPara>
+              <m:oMath>
+                <m:r>
+                  <w:rPr>
+                    <w:rFonts w:ascii="Cambria Math" w:eastAsia="Times New Roman" w:hAnsi="Cambria Math" w:cs="Times New Roman"/>
+                    <w:sz w:val="24"/>
+                    <w:szCs w:val="24"/>
+                  </w:rPr>
+                  <m:t>0.0903</m:t>
+                </m:r>
+              </m:oMath>
+            </m:oMathPara>
           </w:p>
         </w:tc>
       </w:tr>
@@ -3148,6 +3282,14 @@
                 <w:szCs w:val="24"/>
               </w:rPr>
             </w:pPr>
+            <w:r>
+              <w:rPr>
+                <w:rFonts w:ascii="Times New Roman" w:eastAsiaTheme="minorEastAsia" w:hAnsi="Times New Roman" w:cs="Times New Roman"/>
+                <w:sz w:val="24"/>
+                <w:szCs w:val="24"/>
+              </w:rPr>
+              <w:t>N/A</w:t>
+            </w:r>
           </w:p>
         </w:tc>
         <w:tc>
@@ -3164,6 +3306,14 @@
                 <w:szCs w:val="24"/>
               </w:rPr>
             </w:pPr>
+            <w:r>
+              <w:rPr>
+                <w:rFonts w:ascii="Times New Roman" w:eastAsia="Times New Roman" w:hAnsi="Times New Roman" w:cs="Times New Roman"/>
+                <w:sz w:val="24"/>
+                <w:szCs w:val="24"/>
+              </w:rPr>
+              <w:t>N/A</w:t>
+            </w:r>
           </w:p>
         </w:tc>
       </w:tr>
@@ -3330,6 +3480,14 @@
                 <w:szCs w:val="24"/>
               </w:rPr>
             </w:pPr>
+            <w:r>
+              <w:rPr>
+                <w:rFonts w:ascii="Times New Roman" w:eastAsiaTheme="minorEastAsia" w:hAnsi="Times New Roman" w:cs="Times New Roman"/>
+                <w:sz w:val="24"/>
+                <w:szCs w:val="24"/>
+              </w:rPr>
+              <w:t>N/A</w:t>
+            </w:r>
           </w:p>
         </w:tc>
         <w:tc>
@@ -3346,6 +3504,14 @@
                 <w:szCs w:val="24"/>
               </w:rPr>
             </w:pPr>
+            <w:r>
+              <w:rPr>
+                <w:rFonts w:ascii="Times New Roman" w:eastAsia="Times New Roman" w:hAnsi="Times New Roman" w:cs="Times New Roman"/>
+                <w:sz w:val="24"/>
+                <w:szCs w:val="24"/>
+              </w:rPr>
+              <w:t>N/A</w:t>
+            </w:r>
           </w:p>
         </w:tc>
       </w:tr>
@@ -3512,6 +3678,14 @@
                 <w:szCs w:val="24"/>
               </w:rPr>
             </w:pPr>
+            <w:r>
+              <w:rPr>
+                <w:rFonts w:ascii="Times New Roman" w:eastAsia="Times New Roman" w:hAnsi="Times New Roman" w:cs="Times New Roman"/>
+                <w:sz w:val="24"/>
+                <w:szCs w:val="24"/>
+              </w:rPr>
+              <w:t>N/A</w:t>
+            </w:r>
           </w:p>
         </w:tc>
         <w:tc>
@@ -3528,6 +3702,14 @@
                 <w:szCs w:val="24"/>
               </w:rPr>
             </w:pPr>
+            <w:r>
+              <w:rPr>
+                <w:rFonts w:ascii="Times New Roman" w:eastAsia="Times New Roman" w:hAnsi="Times New Roman" w:cs="Times New Roman"/>
+                <w:sz w:val="24"/>
+                <w:szCs w:val="24"/>
+              </w:rPr>
+              <w:t>N/A</w:t>
+            </w:r>
           </w:p>
         </w:tc>
       </w:tr>
@@ -3567,7 +3749,7 @@
 </file>
 
 <file path=word/numbering.xml><?xml version="1.0" encoding="utf-8"?>
-<w:numbering xmlns:wpc="http://schemas.microsoft.com/office/word/2010/wordprocessingCanvas" xmlns:cx="http://schemas.microsoft.com/office/drawing/2014/chartex" xmlns:cx1="http://schemas.microsoft.com/office/drawing/2015/9/8/chartex" xmlns:cx2="http://schemas.microsoft.com/office/drawing/2015/10/21/chartex" xmlns:cx3="http://schemas.microsoft.com/office/drawing/2016/5/9/chartex" xmlns:cx4="http://schemas.microsoft.com/office/drawing/2016/5/10/chartex" xmlns:cx5="http://schemas.microsoft.com/office/drawing/2016/5/11/chartex" xmlns:cx6="http://schemas.microsoft.com/office/drawing/2016/5/12/chartex" xmlns:cx7="http://schemas.microsoft.com/office/drawing/2016/5/13/chartex" xmlns:cx8="http://schemas.microsoft.com/office/drawing/2016/5/14/chartex" xmlns:mc="http://schemas.openxmlformats.org/markup-compatibility/2006" xmlns:aink="http://schemas.microsoft.com/office/drawing/2016/ink" xmlns:am3d="http://schemas.microsoft.com/office/drawing/2017/model3d" xmlns:o="urn:schemas-microsoft-com:office:office" xmlns:r="http://schemas.openxmlformats.org/officeDocument/2006/relationships" xmlns:m="http://schemas.openxmlformats.org/officeDocument/2006/math" xmlns:v="urn:schemas-microsoft-com:vml" xmlns:wp14="http://schemas.microsoft.com/office/word/2010/wordprocessingDrawing" xmlns:wp="http://schemas.openxmlformats.org/drawingml/2006/wordprocessingDrawing" xmlns:w10="urn:schemas-microsoft-com:office:word" xmlns:w="http://schemas.openxmlformats.org/wordprocessingml/2006/main" xmlns:w14="http://schemas.microsoft.com/office/word/2010/wordml" xmlns:w15="http://schemas.microsoft.com/office/word/2012/wordml" xmlns:w16cex="http://schemas.microsoft.com/office/word/2018/wordml/cex" xmlns:w16cid="http://schemas.microsoft.com/office/word/2016/wordml/cid" xmlns:w16="http://schemas.microsoft.com/office/word/2018/wordml" xmlns:w16se="http://schemas.microsoft.com/office/word/2015/wordml/symex" xmlns:wpg="http://schemas.microsoft.com/office/word/2010/wordprocessingGroup" xmlns:wpi="http://schemas.microsoft.com/office/word/2010/wordprocessingInk" xmlns:wne="http://schemas.microsoft.com/office/word/2006/wordml" xmlns:wps="http://schemas.microsoft.com/office/word/2010/wordprocessingShape" mc:Ignorable="w14 w15 w16se w16cid w16 w16cex wp14">
+<w:numbering xmlns:wpc="http://schemas.microsoft.com/office/word/2010/wordprocessingCanvas" xmlns:cx="http://schemas.microsoft.com/office/drawing/2014/chartex" xmlns:cx1="http://schemas.microsoft.com/office/drawing/2015/9/8/chartex" xmlns:cx2="http://schemas.microsoft.com/office/drawing/2015/10/21/chartex" xmlns:cx3="http://schemas.microsoft.com/office/drawing/2016/5/9/chartex" xmlns:cx4="http://schemas.microsoft.com/office/drawing/2016/5/10/chartex" xmlns:cx5="http://schemas.microsoft.com/office/drawing/2016/5/11/chartex" xmlns:cx6="http://schemas.microsoft.com/office/drawing/2016/5/12/chartex" xmlns:cx7="http://schemas.microsoft.com/office/drawing/2016/5/13/chartex" xmlns:cx8="http://schemas.microsoft.com/office/drawing/2016/5/14/chartex" xmlns:mc="http://schemas.openxmlformats.org/markup-compatibility/2006" xmlns:aink="http://schemas.microsoft.com/office/drawing/2016/ink" xmlns:am3d="http://schemas.microsoft.com/office/drawing/2017/model3d" xmlns:o="urn:schemas-microsoft-com:office:office" xmlns:r="http://schemas.openxmlformats.org/officeDocument/2006/relationships" xmlns:m="http://schemas.openxmlformats.org/officeDocument/2006/math" xmlns:v="urn:schemas-microsoft-com:vml" xmlns:wp14="http://schemas.microsoft.com/office/word/2010/wordprocessingDrawing" xmlns:wp="http://schemas.openxmlformats.org/drawingml/2006/wordprocessingDrawing" xmlns:w10="urn:schemas-microsoft-com:office:word" xmlns:w="http://schemas.openxmlformats.org/wordprocessingml/2006/main" xmlns:w14="http://schemas.microsoft.com/office/word/2010/wordml" xmlns:w15="http://schemas.microsoft.com/office/word/2012/wordml" xmlns:w16cex="http://schemas.microsoft.com/office/word/2018/wordml/cex" xmlns:w16cid="http://schemas.microsoft.com/office/word/2016/wordml/cid" xmlns:w16="http://schemas.microsoft.com/office/word/2018/wordml" xmlns:w16sdtdh="http://schemas.microsoft.com/office/word/2020/wordml/sdtdatahash" xmlns:w16se="http://schemas.microsoft.com/office/word/2015/wordml/symex" xmlns:wpg="http://schemas.microsoft.com/office/word/2010/wordprocessingGroup" xmlns:wpi="http://schemas.microsoft.com/office/word/2010/wordprocessingInk" xmlns:wne="http://schemas.microsoft.com/office/word/2006/wordml" xmlns:wps="http://schemas.microsoft.com/office/word/2010/wordprocessingShape" mc:Ignorable="w14 w15 w16se w16cid w16 w16cex w16sdtdh wp14">
   <w:abstractNum w:abstractNumId="0" w15:restartNumberingAfterBreak="0">
     <w:nsid w:val="0F6972CB"/>
     <w:multiLevelType w:val="hybridMultilevel"/>
@@ -3804,7 +3986,7 @@
 </file>
 
 <file path=word/styles.xml><?xml version="1.0" encoding="utf-8"?>
-<w:styles xmlns:mc="http://schemas.openxmlformats.org/markup-compatibility/2006" xmlns:r="http://schemas.openxmlformats.org/officeDocument/2006/relationships" xmlns:w="http://schemas.openxmlformats.org/wordprocessingml/2006/main" xmlns:w14="http://schemas.microsoft.com/office/word/2010/wordml" xmlns:w15="http://schemas.microsoft.com/office/word/2012/wordml" xmlns:w16cex="http://schemas.microsoft.com/office/word/2018/wordml/cex" xmlns:w16cid="http://schemas.microsoft.com/office/word/2016/wordml/cid" xmlns:w16="http://schemas.microsoft.com/office/word/2018/wordml" xmlns:w16se="http://schemas.microsoft.com/office/word/2015/wordml/symex" mc:Ignorable="w14 w15 w16se w16cid w16 w16cex">
+<w:styles xmlns:mc="http://schemas.openxmlformats.org/markup-compatibility/2006" xmlns:r="http://schemas.openxmlformats.org/officeDocument/2006/relationships" xmlns:w="http://schemas.openxmlformats.org/wordprocessingml/2006/main" xmlns:w14="http://schemas.microsoft.com/office/word/2010/wordml" xmlns:w15="http://schemas.microsoft.com/office/word/2012/wordml" xmlns:w16cex="http://schemas.microsoft.com/office/word/2018/wordml/cex" xmlns:w16cid="http://schemas.microsoft.com/office/word/2016/wordml/cid" xmlns:w16="http://schemas.microsoft.com/office/word/2018/wordml" xmlns:w16sdtdh="http://schemas.microsoft.com/office/word/2020/wordml/sdtdatahash" xmlns:w16se="http://schemas.microsoft.com/office/word/2015/wordml/symex" mc:Ignorable="w14 w15 w16se w16cid w16 w16cex w16sdtdh">
   <w:docDefaults>
     <w:rPrDefault>
       <w:rPr>

</xml_diff>